<commit_message>
Defintief Interview, herniewde opdracht.
</commit_message>
<xml_diff>
--- a/Documentatie/Kerntaak-1/1.1.1 interview/2017-02-22_Gespreksverslag_V1.0.docx
+++ b/Documentatie/Kerntaak-1/1.1.1 interview/2017-02-22_Gespreksverslag_V1.0.docx
@@ -714,13 +714,130 @@
           <w:r>
             <w:fldChar w:fldCharType="separate"/>
           </w:r>
-          <w:hyperlink w:anchor="_Toc475605373" w:history="1">
+          <w:bookmarkStart w:id="0" w:name="_GoBack"/>
+          <w:bookmarkEnd w:id="0"/>
+          <w:r>
+            <w:rPr>
+              <w:rStyle w:val="Hyperlink"/>
+              <w:noProof/>
+            </w:rPr>
+            <w:fldChar w:fldCharType="begin"/>
+          </w:r>
+          <w:r>
+            <w:rPr>
+              <w:rStyle w:val="Hyperlink"/>
+              <w:noProof/>
+            </w:rPr>
+            <w:instrText xml:space="preserve"> </w:instrText>
+          </w:r>
+          <w:r>
+            <w:rPr>
+              <w:noProof/>
+            </w:rPr>
+            <w:instrText>HYPERLINK \l "_Toc475607344"</w:instrText>
+          </w:r>
+          <w:r>
+            <w:rPr>
+              <w:rStyle w:val="Hyperlink"/>
+              <w:noProof/>
+            </w:rPr>
+            <w:instrText xml:space="preserve"> </w:instrText>
+          </w:r>
+          <w:r>
+            <w:rPr>
+              <w:rStyle w:val="Hyperlink"/>
+              <w:noProof/>
+            </w:rPr>
+          </w:r>
+          <w:r>
+            <w:rPr>
+              <w:rStyle w:val="Hyperlink"/>
+              <w:noProof/>
+            </w:rPr>
+            <w:fldChar w:fldCharType="separate"/>
+          </w:r>
+          <w:r>
+            <w:rPr>
+              <w:rStyle w:val="Hyperlink"/>
+              <w:noProof/>
+            </w:rPr>
+            <w:t>Inleiding</w:t>
+          </w:r>
+          <w:r>
+            <w:rPr>
+              <w:noProof/>
+              <w:webHidden/>
+            </w:rPr>
+            <w:tab/>
+          </w:r>
+          <w:r>
+            <w:rPr>
+              <w:noProof/>
+              <w:webHidden/>
+            </w:rPr>
+            <w:fldChar w:fldCharType="begin"/>
+          </w:r>
+          <w:r>
+            <w:rPr>
+              <w:noProof/>
+              <w:webHidden/>
+            </w:rPr>
+            <w:instrText xml:space="preserve"> PAGEREF _Toc475607344 \h </w:instrText>
+          </w:r>
+          <w:r>
+            <w:rPr>
+              <w:noProof/>
+              <w:webHidden/>
+            </w:rPr>
+          </w:r>
+          <w:r>
+            <w:rPr>
+              <w:noProof/>
+              <w:webHidden/>
+            </w:rPr>
+            <w:fldChar w:fldCharType="separate"/>
+          </w:r>
+          <w:r>
+            <w:rPr>
+              <w:noProof/>
+              <w:webHidden/>
+            </w:rPr>
+            <w:t>2</w:t>
+          </w:r>
+          <w:r>
+            <w:rPr>
+              <w:noProof/>
+              <w:webHidden/>
+            </w:rPr>
+            <w:fldChar w:fldCharType="end"/>
+          </w:r>
+          <w:r>
+            <w:rPr>
+              <w:rStyle w:val="Hyperlink"/>
+              <w:noProof/>
+            </w:rPr>
+            <w:fldChar w:fldCharType="end"/>
+          </w:r>
+        </w:p>
+        <w:p>
+          <w:pPr>
+            <w:pStyle w:val="Inhopg1"/>
+            <w:tabs>
+              <w:tab w:val="right" w:leader="dot" w:pos="9062"/>
+            </w:tabs>
+            <w:rPr>
+              <w:rFonts w:cstheme="minorBidi"/>
+              <w:noProof/>
+              <w:lang w:val="nl-NL" w:eastAsia="nl-NL"/>
+            </w:rPr>
+          </w:pPr>
+          <w:hyperlink w:anchor="_Toc475607345" w:history="1">
             <w:r>
               <w:rPr>
                 <w:rStyle w:val="Hyperlink"/>
                 <w:noProof/>
               </w:rPr>
-              <w:t>Inleiding</w:t>
+              <w:t>Verslag</w:t>
             </w:r>
             <w:r>
               <w:rPr>
@@ -741,7 +858,7 @@
                 <w:noProof/>
                 <w:webHidden/>
               </w:rPr>
-              <w:instrText xml:space="preserve"> PAGEREF _Toc475605373 \h </w:instrText>
+              <w:instrText xml:space="preserve"> PAGEREF _Toc475607345 \h </w:instrText>
             </w:r>
             <w:r>
               <w:rPr>
@@ -761,7 +878,7 @@
                 <w:noProof/>
                 <w:webHidden/>
               </w:rPr>
-              <w:t>2</w:t>
+              <w:t>3</w:t>
             </w:r>
             <w:r>
               <w:rPr>
@@ -784,13 +901,13 @@
               <w:lang w:val="nl-NL" w:eastAsia="nl-NL"/>
             </w:rPr>
           </w:pPr>
-          <w:hyperlink w:anchor="_Toc475605374" w:history="1">
+          <w:hyperlink w:anchor="_Toc475607346" w:history="1">
             <w:r>
               <w:rPr>
                 <w:rStyle w:val="Hyperlink"/>
                 <w:noProof/>
               </w:rPr>
-              <w:t>Verslag</w:t>
+              <w:t>Voor akkoord</w:t>
             </w:r>
             <w:r>
               <w:rPr>
@@ -811,7 +928,7 @@
                 <w:noProof/>
                 <w:webHidden/>
               </w:rPr>
-              <w:instrText xml:space="preserve"> PAGEREF _Toc475605374 \h </w:instrText>
+              <w:instrText xml:space="preserve"> PAGEREF _Toc475607346 \h </w:instrText>
             </w:r>
             <w:r>
               <w:rPr>
@@ -831,7 +948,7 @@
                 <w:noProof/>
                 <w:webHidden/>
               </w:rPr>
-              <w:t>3</w:t>
+              <w:t>4</w:t>
             </w:r>
             <w:r>
               <w:rPr>
@@ -854,7 +971,7 @@
               <w:lang w:val="nl-NL" w:eastAsia="nl-NL"/>
             </w:rPr>
           </w:pPr>
-          <w:hyperlink w:anchor="_Toc475605375" w:history="1">
+          <w:hyperlink w:anchor="_Toc475607347" w:history="1">
             <w:r>
               <w:rPr>
                 <w:rStyle w:val="Hyperlink"/>
@@ -881,77 +998,7 @@
                 <w:noProof/>
                 <w:webHidden/>
               </w:rPr>
-              <w:instrText xml:space="preserve"> PAGEREF _Toc475605375 \h </w:instrText>
-            </w:r>
-            <w:r>
-              <w:rPr>
-                <w:noProof/>
-                <w:webHidden/>
-              </w:rPr>
-            </w:r>
-            <w:r>
-              <w:rPr>
-                <w:noProof/>
-                <w:webHidden/>
-              </w:rPr>
-              <w:fldChar w:fldCharType="separate"/>
-            </w:r>
-            <w:r>
-              <w:rPr>
-                <w:noProof/>
-                <w:webHidden/>
-              </w:rPr>
-              <w:t>4</w:t>
-            </w:r>
-            <w:r>
-              <w:rPr>
-                <w:noProof/>
-                <w:webHidden/>
-              </w:rPr>
-              <w:fldChar w:fldCharType="end"/>
-            </w:r>
-          </w:hyperlink>
-        </w:p>
-        <w:p>
-          <w:pPr>
-            <w:pStyle w:val="Inhopg1"/>
-            <w:tabs>
-              <w:tab w:val="right" w:leader="dot" w:pos="9062"/>
-            </w:tabs>
-            <w:rPr>
-              <w:rFonts w:cstheme="minorBidi"/>
-              <w:noProof/>
-              <w:lang w:val="nl-NL" w:eastAsia="nl-NL"/>
-            </w:rPr>
-          </w:pPr>
-          <w:hyperlink w:anchor="_Toc475605376" w:history="1">
-            <w:r>
-              <w:rPr>
-                <w:rStyle w:val="Hyperlink"/>
-                <w:noProof/>
-              </w:rPr>
-              <w:t>Voor akkoord</w:t>
-            </w:r>
-            <w:r>
-              <w:rPr>
-                <w:noProof/>
-                <w:webHidden/>
-              </w:rPr>
-              <w:tab/>
-            </w:r>
-            <w:r>
-              <w:rPr>
-                <w:noProof/>
-                <w:webHidden/>
-              </w:rPr>
-              <w:fldChar w:fldCharType="begin"/>
-            </w:r>
-            <w:r>
-              <w:rPr>
-                <w:noProof/>
-                <w:webHidden/>
-              </w:rPr>
-              <w:instrText xml:space="preserve"> PAGEREF _Toc475605376 \h </w:instrText>
+              <w:instrText xml:space="preserve"> PAGEREF _Toc475607347 \h </w:instrText>
             </w:r>
             <w:r>
               <w:rPr>
@@ -998,14 +1045,12 @@
       <w:r>
         <w:br w:type="page"/>
       </w:r>
-      <w:bookmarkStart w:id="0" w:name="_GoBack"/>
-      <w:bookmarkEnd w:id="0"/>
     </w:p>
     <w:p>
       <w:pPr>
         <w:pStyle w:val="Kop1"/>
       </w:pPr>
-      <w:bookmarkStart w:id="1" w:name="_Toc475605373"/>
+      <w:bookmarkStart w:id="1" w:name="_Toc475607344"/>
       <w:r>
         <w:lastRenderedPageBreak/>
         <w:t>Inleiding</w:t>
@@ -1030,7 +1075,7 @@
       <w:r>
         <w:br w:type="column"/>
       </w:r>
-      <w:bookmarkStart w:id="2" w:name="_Toc475605374"/>
+      <w:bookmarkStart w:id="2" w:name="_Toc475607345"/>
       <w:r>
         <w:lastRenderedPageBreak/>
         <w:t>Verslag</w:t>
@@ -1143,256 +1188,16 @@
       <w:r>
         <w:br w:type="column"/>
       </w:r>
-      <w:bookmarkStart w:id="3" w:name="_Toc475605375"/>
-      <w:r>
-        <w:lastRenderedPageBreak/>
-        <w:t>Revisie</w:t>
-      </w:r>
-      <w:bookmarkEnd w:id="3"/>
-    </w:p>
-    <w:tbl>
-      <w:tblPr>
-        <w:tblStyle w:val="Gemiddeldearcering2-accent5"/>
-        <w:tblW w:w="5000" w:type="pct"/>
-        <w:tblLook w:val="0660" w:firstRow="1" w:lastRow="1" w:firstColumn="0" w:lastColumn="0" w:noHBand="1" w:noVBand="1"/>
-      </w:tblPr>
-      <w:tblGrid>
-        <w:gridCol w:w="2751"/>
-        <w:gridCol w:w="2107"/>
-        <w:gridCol w:w="2107"/>
-        <w:gridCol w:w="2107"/>
-      </w:tblGrid>
-      <w:tr>
-        <w:trPr>
-          <w:cnfStyle w:val="100000000000" w:firstRow="1" w:lastRow="0" w:firstColumn="0" w:lastColumn="0" w:oddVBand="0" w:evenVBand="0" w:oddHBand="0" w:evenHBand="0" w:firstRowFirstColumn="0" w:firstRowLastColumn="0" w:lastRowFirstColumn="0" w:lastRowLastColumn="0"/>
-        </w:trPr>
-        <w:tc>
-          <w:tcPr>
-            <w:tcW w:w="1516" w:type="pct"/>
-            <w:noWrap/>
-          </w:tcPr>
-          <w:p>
-            <w:r>
-              <w:t>Datum</w:t>
-            </w:r>
-          </w:p>
-        </w:tc>
-        <w:tc>
-          <w:tcPr>
-            <w:tcW w:w="1161" w:type="pct"/>
-          </w:tcPr>
-          <w:p>
-            <w:r>
-              <w:t>Wat</w:t>
-            </w:r>
-          </w:p>
-        </w:tc>
-        <w:tc>
-          <w:tcPr>
-            <w:tcW w:w="1161" w:type="pct"/>
-          </w:tcPr>
-          <w:p>
-            <w:r>
-              <w:t>Wie</w:t>
-            </w:r>
-          </w:p>
-        </w:tc>
-        <w:tc>
-          <w:tcPr>
-            <w:tcW w:w="1161" w:type="pct"/>
-          </w:tcPr>
-          <w:p>
-            <w:r>
-              <w:t>Versie</w:t>
-            </w:r>
-          </w:p>
-        </w:tc>
-      </w:tr>
-      <w:tr>
-        <w:tc>
-          <w:tcPr>
-            <w:tcW w:w="1516" w:type="pct"/>
-            <w:noWrap/>
-          </w:tcPr>
-          <w:p>
-            <w:r>
-              <w:t>22-02-2017</w:t>
-            </w:r>
-          </w:p>
-        </w:tc>
-        <w:tc>
-          <w:tcPr>
-            <w:tcW w:w="1161" w:type="pct"/>
-          </w:tcPr>
-          <w:p>
-            <w:r>
-              <w:t>Documenten gecontroleerd en indeling en alle kopjes verbeterd.</w:t>
-            </w:r>
-          </w:p>
-        </w:tc>
-        <w:tc>
-          <w:tcPr>
-            <w:tcW w:w="1161" w:type="pct"/>
-          </w:tcPr>
-          <w:p>
-            <w:r>
-              <w:t>Tarik Hacialiogullari</w:t>
-            </w:r>
-          </w:p>
-        </w:tc>
-        <w:tc>
-          <w:tcPr>
-            <w:tcW w:w="1161" w:type="pct"/>
-          </w:tcPr>
-          <w:p>
-            <w:r>
-              <w:t>V1.0</w:t>
-            </w:r>
-          </w:p>
-        </w:tc>
-      </w:tr>
-      <w:tr>
-        <w:tc>
-          <w:tcPr>
-            <w:tcW w:w="1516" w:type="pct"/>
-            <w:tcBorders>
-              <w:top w:val="double" w:sz="4" w:space="0" w:color="auto"/>
-            </w:tcBorders>
-            <w:noWrap/>
-          </w:tcPr>
-          <w:p>
-            <w:r>
-              <w:t>21-02-2017</w:t>
-            </w:r>
-          </w:p>
-        </w:tc>
-        <w:tc>
-          <w:tcPr>
-            <w:tcW w:w="1161" w:type="pct"/>
-            <w:tcBorders>
-              <w:top w:val="double" w:sz="4" w:space="0" w:color="auto"/>
-            </w:tcBorders>
-          </w:tcPr>
-          <w:p>
-            <w:r>
-              <w:t>Content toegevoegd akkoord bijgewerkt</w:t>
-            </w:r>
-          </w:p>
-        </w:tc>
-        <w:tc>
-          <w:tcPr>
-            <w:tcW w:w="1161" w:type="pct"/>
-            <w:tcBorders>
-              <w:top w:val="double" w:sz="4" w:space="0" w:color="auto"/>
-            </w:tcBorders>
-          </w:tcPr>
-          <w:p>
-            <w:proofErr w:type="spellStart"/>
-            <w:r>
-              <w:t>Santino</w:t>
-            </w:r>
-            <w:proofErr w:type="spellEnd"/>
-            <w:r>
-              <w:t xml:space="preserve"> </w:t>
-            </w:r>
-            <w:proofErr w:type="spellStart"/>
-            <w:r>
-              <w:t>Bonora</w:t>
-            </w:r>
-            <w:proofErr w:type="spellEnd"/>
-          </w:p>
-        </w:tc>
-        <w:tc>
-          <w:tcPr>
-            <w:tcW w:w="1161" w:type="pct"/>
-            <w:tcBorders>
-              <w:top w:val="double" w:sz="4" w:space="0" w:color="auto"/>
-            </w:tcBorders>
-          </w:tcPr>
-          <w:p>
-            <w:r>
-              <w:t>V0.1</w:t>
-            </w:r>
-          </w:p>
-        </w:tc>
-      </w:tr>
-      <w:tr>
-        <w:trPr>
-          <w:cnfStyle w:val="010000000000" w:firstRow="0" w:lastRow="1" w:firstColumn="0" w:lastColumn="0" w:oddVBand="0" w:evenVBand="0" w:oddHBand="0" w:evenHBand="0" w:firstRowFirstColumn="0" w:firstRowLastColumn="0" w:lastRowFirstColumn="0" w:lastRowLastColumn="0"/>
-        </w:trPr>
-        <w:tc>
-          <w:tcPr>
-            <w:tcW w:w="1516" w:type="pct"/>
-            <w:noWrap/>
-          </w:tcPr>
-          <w:p>
-            <w:r>
-              <w:t>21-02-2017</w:t>
-            </w:r>
-          </w:p>
-        </w:tc>
-        <w:tc>
-          <w:tcPr>
-            <w:tcW w:w="1161" w:type="pct"/>
-          </w:tcPr>
-          <w:p>
-            <w:r>
-              <w:t>Aangemaakt en opzet gemaakt</w:t>
-            </w:r>
-          </w:p>
-        </w:tc>
-        <w:tc>
-          <w:tcPr>
-            <w:tcW w:w="1161" w:type="pct"/>
-          </w:tcPr>
-          <w:p>
-            <w:proofErr w:type="spellStart"/>
-            <w:r>
-              <w:t>Santino</w:t>
-            </w:r>
-            <w:proofErr w:type="spellEnd"/>
-            <w:r>
-              <w:t xml:space="preserve"> </w:t>
-            </w:r>
-            <w:proofErr w:type="spellStart"/>
-            <w:r>
-              <w:t>Bonora</w:t>
-            </w:r>
-            <w:proofErr w:type="spellEnd"/>
-          </w:p>
-        </w:tc>
-        <w:tc>
-          <w:tcPr>
-            <w:tcW w:w="1161" w:type="pct"/>
-          </w:tcPr>
-          <w:p>
-            <w:r>
-              <w:t>V0.0</w:t>
-            </w:r>
-          </w:p>
-        </w:tc>
-      </w:tr>
-    </w:tbl>
-    <w:p/>
-    <w:p>
-      <w:r>
-        <w:br w:type="page"/>
-      </w:r>
-    </w:p>
-    <w:p>
-      <w:pPr>
-        <w:pStyle w:val="Kop1"/>
-      </w:pPr>
-      <w:bookmarkStart w:id="4" w:name="_Toc475353968"/>
-      <w:bookmarkStart w:id="5" w:name="_Toc475097334"/>
-      <w:bookmarkStart w:id="6" w:name="_Toc475605376"/>
+      <w:bookmarkStart w:id="3" w:name="_Toc475353968"/>
+      <w:bookmarkStart w:id="4" w:name="_Toc475097334"/>
+      <w:bookmarkStart w:id="5" w:name="_Toc475607346"/>
       <w:r>
         <w:lastRenderedPageBreak/>
         <w:t>Voor akkoord</w:t>
       </w:r>
+      <w:bookmarkEnd w:id="3"/>
       <w:bookmarkEnd w:id="4"/>
       <w:bookmarkEnd w:id="5"/>
-      <w:bookmarkEnd w:id="6"/>
     </w:p>
     <w:p>
       <w:r>
@@ -1604,9 +1409,296 @@
     <w:p/>
     <w:p>
       <w:pPr>
+        <w:rPr>
+          <w:rFonts w:eastAsiaTheme="majorEastAsia" w:cstheme="majorBidi"/>
+          <w:color w:val="2E74B5" w:themeColor="accent1" w:themeShade="BF"/>
+          <w:sz w:val="32"/>
+          <w:szCs w:val="32"/>
+        </w:rPr>
+      </w:pPr>
+      <w:r>
+        <w:br w:type="page"/>
+      </w:r>
+    </w:p>
+    <w:p>
+      <w:pPr>
         <w:pStyle w:val="Kop1"/>
       </w:pPr>
+      <w:bookmarkStart w:id="6" w:name="_Toc475607347"/>
+      <w:r>
+        <w:lastRenderedPageBreak/>
+        <w:t>Revisie</w:t>
+      </w:r>
+      <w:bookmarkEnd w:id="6"/>
     </w:p>
+    <w:tbl>
+      <w:tblPr>
+        <w:tblStyle w:val="Gemiddeldearcering2-accent5"/>
+        <w:tblW w:w="5000" w:type="pct"/>
+        <w:tblLook w:val="0660" w:firstRow="1" w:lastRow="1" w:firstColumn="0" w:lastColumn="0" w:noHBand="1" w:noVBand="1"/>
+      </w:tblPr>
+      <w:tblGrid>
+        <w:gridCol w:w="2751"/>
+        <w:gridCol w:w="2107"/>
+        <w:gridCol w:w="2107"/>
+        <w:gridCol w:w="2107"/>
+      </w:tblGrid>
+      <w:tr>
+        <w:trPr>
+          <w:cnfStyle w:val="100000000000" w:firstRow="1" w:lastRow="0" w:firstColumn="0" w:lastColumn="0" w:oddVBand="0" w:evenVBand="0" w:oddHBand="0" w:evenHBand="0" w:firstRowFirstColumn="0" w:firstRowLastColumn="0" w:lastRowFirstColumn="0" w:lastRowLastColumn="0"/>
+        </w:trPr>
+        <w:tc>
+          <w:tcPr>
+            <w:tcW w:w="1516" w:type="pct"/>
+            <w:noWrap/>
+          </w:tcPr>
+          <w:p>
+            <w:r>
+              <w:t>Datum</w:t>
+            </w:r>
+          </w:p>
+        </w:tc>
+        <w:tc>
+          <w:tcPr>
+            <w:tcW w:w="1161" w:type="pct"/>
+          </w:tcPr>
+          <w:p>
+            <w:r>
+              <w:t>Wat</w:t>
+            </w:r>
+          </w:p>
+        </w:tc>
+        <w:tc>
+          <w:tcPr>
+            <w:tcW w:w="1161" w:type="pct"/>
+          </w:tcPr>
+          <w:p>
+            <w:r>
+              <w:t>Wie</w:t>
+            </w:r>
+          </w:p>
+        </w:tc>
+        <w:tc>
+          <w:tcPr>
+            <w:tcW w:w="1161" w:type="pct"/>
+          </w:tcPr>
+          <w:p>
+            <w:r>
+              <w:t>Versie</w:t>
+            </w:r>
+          </w:p>
+        </w:tc>
+      </w:tr>
+      <w:tr>
+        <w:tc>
+          <w:tcPr>
+            <w:tcW w:w="1516" w:type="pct"/>
+            <w:noWrap/>
+          </w:tcPr>
+          <w:p>
+            <w:r>
+              <w:t>23-02-2017</w:t>
+            </w:r>
+          </w:p>
+        </w:tc>
+        <w:tc>
+          <w:tcPr>
+            <w:tcW w:w="1161" w:type="pct"/>
+          </w:tcPr>
+          <w:p>
+            <w:r>
+              <w:t>Akkoord bijgewerkt.</w:t>
+            </w:r>
+          </w:p>
+        </w:tc>
+        <w:tc>
+          <w:tcPr>
+            <w:tcW w:w="1161" w:type="pct"/>
+          </w:tcPr>
+          <w:p>
+            <w:r>
+              <w:t>Tarik Hacialiogullari</w:t>
+            </w:r>
+          </w:p>
+        </w:tc>
+        <w:tc>
+          <w:tcPr>
+            <w:tcW w:w="1161" w:type="pct"/>
+          </w:tcPr>
+          <w:p>
+            <w:r>
+              <w:t>V1.0</w:t>
+            </w:r>
+          </w:p>
+        </w:tc>
+      </w:tr>
+      <w:tr>
+        <w:tc>
+          <w:tcPr>
+            <w:tcW w:w="1516" w:type="pct"/>
+            <w:noWrap/>
+          </w:tcPr>
+          <w:p>
+            <w:r>
+              <w:t>22-02-2017</w:t>
+            </w:r>
+          </w:p>
+        </w:tc>
+        <w:tc>
+          <w:tcPr>
+            <w:tcW w:w="1161" w:type="pct"/>
+          </w:tcPr>
+          <w:p>
+            <w:r>
+              <w:t>Documenten gecontroleerd en indeling en alle kopjes verbeterd.</w:t>
+            </w:r>
+          </w:p>
+        </w:tc>
+        <w:tc>
+          <w:tcPr>
+            <w:tcW w:w="1161" w:type="pct"/>
+          </w:tcPr>
+          <w:p>
+            <w:r>
+              <w:t>Tarik Hacialiogullari</w:t>
+            </w:r>
+          </w:p>
+        </w:tc>
+        <w:tc>
+          <w:tcPr>
+            <w:tcW w:w="1161" w:type="pct"/>
+          </w:tcPr>
+          <w:p>
+            <w:r>
+              <w:t>V0.2</w:t>
+            </w:r>
+          </w:p>
+        </w:tc>
+      </w:tr>
+      <w:tr>
+        <w:tc>
+          <w:tcPr>
+            <w:tcW w:w="1516" w:type="pct"/>
+            <w:tcBorders>
+              <w:top w:val="double" w:sz="4" w:space="0" w:color="auto"/>
+            </w:tcBorders>
+            <w:noWrap/>
+          </w:tcPr>
+          <w:p>
+            <w:r>
+              <w:t>21-02-2017</w:t>
+            </w:r>
+          </w:p>
+        </w:tc>
+        <w:tc>
+          <w:tcPr>
+            <w:tcW w:w="1161" w:type="pct"/>
+            <w:tcBorders>
+              <w:top w:val="double" w:sz="4" w:space="0" w:color="auto"/>
+            </w:tcBorders>
+          </w:tcPr>
+          <w:p>
+            <w:r>
+              <w:t>Content toegevoegd akkoord bijgewerkt</w:t>
+            </w:r>
+          </w:p>
+        </w:tc>
+        <w:tc>
+          <w:tcPr>
+            <w:tcW w:w="1161" w:type="pct"/>
+            <w:tcBorders>
+              <w:top w:val="double" w:sz="4" w:space="0" w:color="auto"/>
+            </w:tcBorders>
+          </w:tcPr>
+          <w:p>
+            <w:proofErr w:type="spellStart"/>
+            <w:r>
+              <w:t>Santino</w:t>
+            </w:r>
+            <w:proofErr w:type="spellEnd"/>
+            <w:r>
+              <w:t xml:space="preserve"> </w:t>
+            </w:r>
+            <w:proofErr w:type="spellStart"/>
+            <w:r>
+              <w:t>Bonora</w:t>
+            </w:r>
+            <w:proofErr w:type="spellEnd"/>
+          </w:p>
+        </w:tc>
+        <w:tc>
+          <w:tcPr>
+            <w:tcW w:w="1161" w:type="pct"/>
+            <w:tcBorders>
+              <w:top w:val="double" w:sz="4" w:space="0" w:color="auto"/>
+            </w:tcBorders>
+          </w:tcPr>
+          <w:p>
+            <w:r>
+              <w:t>V0.1</w:t>
+            </w:r>
+          </w:p>
+        </w:tc>
+      </w:tr>
+      <w:tr>
+        <w:trPr>
+          <w:cnfStyle w:val="010000000000" w:firstRow="0" w:lastRow="1" w:firstColumn="0" w:lastColumn="0" w:oddVBand="0" w:evenVBand="0" w:oddHBand="0" w:evenHBand="0" w:firstRowFirstColumn="0" w:firstRowLastColumn="0" w:lastRowFirstColumn="0" w:lastRowLastColumn="0"/>
+        </w:trPr>
+        <w:tc>
+          <w:tcPr>
+            <w:tcW w:w="1516" w:type="pct"/>
+            <w:noWrap/>
+          </w:tcPr>
+          <w:p>
+            <w:r>
+              <w:t>21-02-2017</w:t>
+            </w:r>
+          </w:p>
+        </w:tc>
+        <w:tc>
+          <w:tcPr>
+            <w:tcW w:w="1161" w:type="pct"/>
+          </w:tcPr>
+          <w:p>
+            <w:r>
+              <w:t>Aangemaakt en opzet gemaakt</w:t>
+            </w:r>
+          </w:p>
+        </w:tc>
+        <w:tc>
+          <w:tcPr>
+            <w:tcW w:w="1161" w:type="pct"/>
+          </w:tcPr>
+          <w:p>
+            <w:proofErr w:type="spellStart"/>
+            <w:r>
+              <w:t>Santino</w:t>
+            </w:r>
+            <w:proofErr w:type="spellEnd"/>
+            <w:r>
+              <w:t xml:space="preserve"> </w:t>
+            </w:r>
+            <w:proofErr w:type="spellStart"/>
+            <w:r>
+              <w:t>Bonora</w:t>
+            </w:r>
+            <w:proofErr w:type="spellEnd"/>
+          </w:p>
+        </w:tc>
+        <w:tc>
+          <w:tcPr>
+            <w:tcW w:w="1161" w:type="pct"/>
+          </w:tcPr>
+          <w:p>
+            <w:r>
+              <w:t>V0.0</w:t>
+            </w:r>
+          </w:p>
+        </w:tc>
+      </w:tr>
+    </w:tbl>
+    <w:p/>
+    <w:p/>
     <w:sectPr>
       <w:footerReference w:type="default" r:id="rId9"/>
       <w:pgSz w:w="11906" w:h="16838"/>
@@ -2999,7 +3091,7 @@
 </file>
 
 <file path=customXml/itemProps2.xml><?xml version="1.0" encoding="utf-8"?>
-<ds:datastoreItem xmlns:ds="http://schemas.openxmlformats.org/officeDocument/2006/customXml" ds:itemID="{2E56F38E-4B64-445B-8570-2B23ABD6A328}">
+<ds:datastoreItem xmlns:ds="http://schemas.openxmlformats.org/officeDocument/2006/customXml" ds:itemID="{59A57202-CEB2-476B-AC88-F1B1637BF92C}">
   <ds:schemaRefs>
     <ds:schemaRef ds:uri="http://schemas.openxmlformats.org/officeDocument/2006/bibliography"/>
   </ds:schemaRefs>

</xml_diff>